<commit_message>
Fixed <> buttons in Star CVC and updated Game Guides
</commit_message>
<xml_diff>
--- a/Desktop/Koala/Programming/Game Guide.docx
+++ b/Desktop/Koala/Programming/Game Guide.docx
@@ -1411,8 +1411,6 @@
           </wp:inline>
         </w:drawing>
       </w:r>
-      <w:bookmarkStart w:id="0" w:name="_GoBack"/>
-      <w:bookmarkEnd w:id="0"/>
     </w:p>
     <w:p>
       <w:pPr>
@@ -2355,6 +2353,170 @@
           <w:lang w:val="en-US"/>
         </w:rPr>
       </w:pPr>
+      <w:r>
+        <w:rPr>
+          <w:rFonts w:hint="default"/>
+          <w:sz w:val="24"/>
+          <w:szCs w:val="24"/>
+          <w:lang w:val="en-US"/>
+        </w:rPr>
+        <w:br w:type="page"/>
+      </w:r>
+    </w:p>
+    <w:p>
+      <w:pPr>
+        <w:rPr>
+          <w:rFonts w:hint="default"/>
+          <w:b/>
+          <w:bCs/>
+          <w:sz w:val="52"/>
+          <w:szCs w:val="52"/>
+          <w:lang w:val="en-US"/>
+        </w:rPr>
+      </w:pPr>
+      <w:r>
+        <w:rPr>
+          <w:rFonts w:hint="default"/>
+          <w:b/>
+          <w:bCs/>
+          <w:sz w:val="52"/>
+          <w:szCs w:val="52"/>
+          <w:lang w:val="en-US"/>
+        </w:rPr>
+        <w:t>—Star CVC</w:t>
+      </w:r>
+    </w:p>
+    <w:p>
+      <w:pPr>
+        <w:rPr>
+          <w:rFonts w:hint="default"/>
+          <w:sz w:val="24"/>
+          <w:szCs w:val="24"/>
+          <w:lang w:val="en-US"/>
+        </w:rPr>
+      </w:pPr>
+      <w:r>
+        <w:drawing>
+          <wp:inline distT="0" distB="0" distL="114300" distR="114300">
+            <wp:extent cx="5273040" cy="2783840"/>
+            <wp:effectExtent l="0" t="0" r="0" b="5080"/>
+            <wp:docPr id="4" name="图片 2"/>
+            <wp:cNvGraphicFramePr>
+              <a:graphicFrameLocks xmlns:a="http://schemas.openxmlformats.org/drawingml/2006/main" noChangeAspect="1"/>
+            </wp:cNvGraphicFramePr>
+            <a:graphic xmlns:a="http://schemas.openxmlformats.org/drawingml/2006/main">
+              <a:graphicData uri="http://schemas.openxmlformats.org/drawingml/2006/picture">
+                <pic:pic xmlns:pic="http://schemas.openxmlformats.org/drawingml/2006/picture">
+                  <pic:nvPicPr>
+                    <pic:cNvPr id="4" name="图片 2"/>
+                    <pic:cNvPicPr>
+                      <a:picLocks noChangeAspect="1"/>
+                    </pic:cNvPicPr>
+                  </pic:nvPicPr>
+                  <pic:blipFill>
+                    <a:blip r:embed="rId9"/>
+                    <a:stretch>
+                      <a:fillRect/>
+                    </a:stretch>
+                  </pic:blipFill>
+                  <pic:spPr>
+                    <a:xfrm>
+                      <a:off x="0" y="0"/>
+                      <a:ext cx="5273040" cy="2783840"/>
+                    </a:xfrm>
+                    <a:prstGeom prst="rect">
+                      <a:avLst/>
+                    </a:prstGeom>
+                    <a:noFill/>
+                    <a:ln>
+                      <a:noFill/>
+                    </a:ln>
+                  </pic:spPr>
+                </pic:pic>
+              </a:graphicData>
+            </a:graphic>
+          </wp:inline>
+        </w:drawing>
+      </w:r>
+    </w:p>
+    <w:p>
+      <w:pPr>
+        <w:rPr>
+          <w:rFonts w:hint="default"/>
+          <w:sz w:val="24"/>
+          <w:szCs w:val="24"/>
+          <w:lang w:val="en-US"/>
+        </w:rPr>
+      </w:pPr>
+      <w:r>
+        <w:rPr>
+          <w:rFonts w:hint="default"/>
+          <w:sz w:val="24"/>
+          <w:szCs w:val="24"/>
+          <w:lang w:val="en-US"/>
+        </w:rPr>
+        <w:t>This game lets you review any CVC word family you wish. Students need to select the correct letter to complete the CVC. If they get it wrong, the letter will turn red. If they get it right, the letter will turn green, and the word will change under the image. You can navigate between the preloaded word families with the “&lt;” and “&gt;” in the top left. “Next” will go to a new random picture and word within the word family.</w:t>
+      </w:r>
+      <w:bookmarkStart w:id="0" w:name="_GoBack"/>
+      <w:bookmarkEnd w:id="0"/>
+    </w:p>
+    <w:p>
+      <w:pPr>
+        <w:rPr>
+          <w:rFonts w:hint="default"/>
+          <w:sz w:val="24"/>
+          <w:szCs w:val="24"/>
+          <w:lang w:val="en-US"/>
+        </w:rPr>
+      </w:pPr>
+    </w:p>
+    <w:p>
+      <w:pPr>
+        <w:rPr>
+          <w:rFonts w:hint="default"/>
+          <w:sz w:val="24"/>
+          <w:szCs w:val="24"/>
+          <w:lang w:val="en-US"/>
+        </w:rPr>
+      </w:pPr>
+      <w:r>
+        <w:rPr>
+          <w:rFonts w:hint="default"/>
+          <w:sz w:val="24"/>
+          <w:szCs w:val="24"/>
+          <w:lang w:val="en-US"/>
+        </w:rPr>
+        <w:t>If you want to change the picture that a word uses, simply navigate to the correct word family folder in the “resources --&gt; star --&gt; families” file path. You can add a new word family by creating a new folder in this file path using the “-VC” naming template, then adding images with CVC labels inside your new folder. For example, if you wanted to add “big” and its related words, the word family folder should be named “-ig” and the images “big”, “dig”, “pig”, etc.</w:t>
+      </w:r>
+    </w:p>
+    <w:p>
+      <w:pPr>
+        <w:rPr>
+          <w:rFonts w:hint="default"/>
+          <w:sz w:val="24"/>
+          <w:szCs w:val="24"/>
+          <w:lang w:val="en-US"/>
+        </w:rPr>
+      </w:pPr>
+    </w:p>
+    <w:p>
+      <w:pPr>
+        <w:rPr>
+          <w:rFonts w:hint="default"/>
+          <w:sz w:val="24"/>
+          <w:szCs w:val="24"/>
+          <w:lang w:val="en-US"/>
+        </w:rPr>
+      </w:pPr>
+      <w:r>
+        <w:rPr>
+          <w:rFonts w:hint="default"/>
+          <w:sz w:val="24"/>
+          <w:szCs w:val="24"/>
+          <w:lang w:val="en-US"/>
+        </w:rPr>
+        <w:t>Note: Sometimes the random letters will have duplicates. This is a known issue that shouldn’t affect class, unless you have smart students who like to point out mistakes.</w:t>
+      </w:r>
     </w:p>
     <w:p>
       <w:pPr>

</xml_diff>

<commit_message>
Created Letter Reveal py and exe, updated Game Guide
</commit_message>
<xml_diff>
--- a/Desktop/Koala/Programming/Game Guide.docx
+++ b/Desktop/Koala/Programming/Game Guide.docx
@@ -298,6 +298,153 @@
           <w:szCs w:val="52"/>
           <w:lang w:val="en-US"/>
         </w:rPr>
+        <w:t>—Letter Reveal</w:t>
+      </w:r>
+    </w:p>
+    <w:p>
+      <w:pPr>
+        <w:rPr>
+          <w:rFonts w:hint="default"/>
+          <w:b/>
+          <w:bCs/>
+          <w:sz w:val="52"/>
+          <w:szCs w:val="52"/>
+          <w:lang w:val="en-US"/>
+        </w:rPr>
+      </w:pPr>
+      <w:r>
+        <w:drawing>
+          <wp:inline distT="0" distB="0" distL="114300" distR="114300">
+            <wp:extent cx="5265420" cy="3096260"/>
+            <wp:effectExtent l="0" t="0" r="7620" b="12700"/>
+            <wp:docPr id="8" name="图片 2"/>
+            <wp:cNvGraphicFramePr>
+              <a:graphicFrameLocks xmlns:a="http://schemas.openxmlformats.org/drawingml/2006/main" noChangeAspect="1"/>
+            </wp:cNvGraphicFramePr>
+            <a:graphic xmlns:a="http://schemas.openxmlformats.org/drawingml/2006/main">
+              <a:graphicData uri="http://schemas.openxmlformats.org/drawingml/2006/picture">
+                <pic:pic xmlns:pic="http://schemas.openxmlformats.org/drawingml/2006/picture">
+                  <pic:nvPicPr>
+                    <pic:cNvPr id="8" name="图片 2"/>
+                    <pic:cNvPicPr>
+                      <a:picLocks noChangeAspect="1"/>
+                    </pic:cNvPicPr>
+                  </pic:nvPicPr>
+                  <pic:blipFill>
+                    <a:blip r:embed="rId5"/>
+                    <a:stretch>
+                      <a:fillRect/>
+                    </a:stretch>
+                  </pic:blipFill>
+                  <pic:spPr>
+                    <a:xfrm>
+                      <a:off x="0" y="0"/>
+                      <a:ext cx="5265420" cy="3096260"/>
+                    </a:xfrm>
+                    <a:prstGeom prst="rect">
+                      <a:avLst/>
+                    </a:prstGeom>
+                    <a:noFill/>
+                    <a:ln>
+                      <a:noFill/>
+                    </a:ln>
+                  </pic:spPr>
+                </pic:pic>
+              </a:graphicData>
+            </a:graphic>
+          </wp:inline>
+        </w:drawing>
+      </w:r>
+    </w:p>
+    <w:p>
+      <w:pPr>
+        <w:rPr>
+          <w:rFonts w:hint="default"/>
+          <w:sz w:val="24"/>
+          <w:szCs w:val="24"/>
+          <w:lang w:val="en-US"/>
+        </w:rPr>
+      </w:pPr>
+      <w:r>
+        <w:rPr>
+          <w:rFonts w:hint="default"/>
+          <w:sz w:val="24"/>
+          <w:szCs w:val="24"/>
+          <w:lang w:val="en-US"/>
+        </w:rPr>
+        <w:t>A simple letter review game. Click the squares to reveal the letter underneath. To change the letters being reviewed, simply edit the “letters” text file in “resources/reveal.” The game will go in the order you place the letters in the text file, ie, “b, g, d, a” will hide B first, then G, etc. To switch between upper and lower case letters, simply click the “+/-” button.</w:t>
+      </w:r>
+      <w:bookmarkStart w:id="0" w:name="_GoBack"/>
+      <w:bookmarkEnd w:id="0"/>
+    </w:p>
+    <w:p>
+      <w:pPr>
+        <w:rPr>
+          <w:rFonts w:hint="default"/>
+          <w:sz w:val="24"/>
+          <w:szCs w:val="24"/>
+          <w:lang w:val="en-US"/>
+        </w:rPr>
+      </w:pPr>
+    </w:p>
+    <w:p>
+      <w:pPr>
+        <w:rPr>
+          <w:rFonts w:hint="default"/>
+          <w:sz w:val="24"/>
+          <w:szCs w:val="24"/>
+          <w:lang w:val="en-US"/>
+        </w:rPr>
+      </w:pPr>
+      <w:r>
+        <w:rPr>
+          <w:rFonts w:hint="default"/>
+          <w:sz w:val="24"/>
+          <w:szCs w:val="24"/>
+          <w:lang w:val="en-US"/>
+        </w:rPr>
+        <w:t>Note: There is a minor bug when manually adjusting the window size diagonally. Instead of a 3x3 square, it will create a slightly off-center 4x4 square instead. Sometimes the letter will also peak out from behind the squares. Most of the time this won’t happen, and it shouldn’t affect the game’s performance.</w:t>
+      </w:r>
+    </w:p>
+    <w:p>
+      <w:pPr>
+        <w:rPr>
+          <w:rFonts w:hint="default"/>
+          <w:sz w:val="24"/>
+          <w:szCs w:val="24"/>
+          <w:lang w:val="en-US"/>
+        </w:rPr>
+      </w:pPr>
+      <w:r>
+        <w:rPr>
+          <w:rFonts w:hint="default"/>
+          <w:sz w:val="24"/>
+          <w:szCs w:val="24"/>
+          <w:lang w:val="en-US"/>
+        </w:rPr>
+        <w:br w:type="page"/>
+      </w:r>
+    </w:p>
+    <w:p>
+      <w:pPr>
+        <w:rPr>
+          <w:rFonts w:hint="default"/>
+          <w:b/>
+          <w:bCs/>
+          <w:sz w:val="52"/>
+          <w:szCs w:val="52"/>
+          <w:lang w:val="en-US"/>
+        </w:rPr>
+      </w:pPr>
+      <w:r>
+        <w:rPr>
+          <w:rFonts w:hint="default"/>
+          <w:b/>
+          <w:bCs/>
+          <w:sz w:val="52"/>
+          <w:szCs w:val="52"/>
+          <w:lang w:val="en-US"/>
+        </w:rPr>
         <w:t>—Cowboy</w:t>
       </w:r>
     </w:p>
@@ -331,7 +478,7 @@
                     </pic:cNvPicPr>
                   </pic:nvPicPr>
                   <pic:blipFill>
-                    <a:blip r:embed="rId5"/>
+                    <a:blip r:embed="rId6"/>
                     <a:srcRect r="771" b="1311"/>
                     <a:stretch>
                       <a:fillRect/>
@@ -653,7 +800,7 @@
                     </pic:cNvPicPr>
                   </pic:nvPicPr>
                   <pic:blipFill>
-                    <a:blip r:embed="rId6"/>
+                    <a:blip r:embed="rId7"/>
                     <a:stretch>
                       <a:fillRect/>
                     </a:stretch>
@@ -1387,7 +1534,7 @@
                     </pic:cNvPicPr>
                   </pic:nvPicPr>
                   <pic:blipFill>
-                    <a:blip r:embed="rId7"/>
+                    <a:blip r:embed="rId8"/>
                     <a:stretch>
                       <a:fillRect/>
                     </a:stretch>
@@ -1742,7 +1889,7 @@
                     </pic:cNvPicPr>
                   </pic:nvPicPr>
                   <pic:blipFill>
-                    <a:blip r:embed="rId8"/>
+                    <a:blip r:embed="rId9"/>
                     <a:stretch>
                       <a:fillRect/>
                     </a:stretch>
@@ -2414,7 +2561,7 @@
                     </pic:cNvPicPr>
                   </pic:nvPicPr>
                   <pic:blipFill>
-                    <a:blip r:embed="rId9"/>
+                    <a:blip r:embed="rId10"/>
                     <a:stretch>
                       <a:fillRect/>
                     </a:stretch>
@@ -2457,8 +2604,6 @@
         </w:rPr>
         <w:t>This game lets you review any CVC word family you wish. Students need to select the correct letter to complete the CVC. If they get it wrong, the letter will turn red. If they get it right, the letter will turn green, and the word will change under the image. You can navigate between the preloaded word families with the “&lt;” and “&gt;” in the top left. “Next” will go to a new random picture and word within the word family.</w:t>
       </w:r>
-      <w:bookmarkStart w:id="0" w:name="_GoBack"/>
-      <w:bookmarkEnd w:id="0"/>
     </w:p>
     <w:p>
       <w:pPr>

</xml_diff>

<commit_message>
created separate pop program, updated guide; need to generate exe for pop and update games folder
</commit_message>
<xml_diff>
--- a/Desktop/Koala/Programming/Game Guide.docx
+++ b/Desktop/Koala/Programming/Game Guide.docx
@@ -374,8 +374,6 @@
         </w:rPr>
         <w:t>A simple letter review game. Click the squares to reveal the letter underneath. To change the letters being reviewed, simply edit the “letters” text file in “resources/reveal.” The game will go in the order you place the letters in the text file, ie, “b, g, d, a” will hide B first, then G, etc. To switch between upper and lower case letters, simply click the “+/-” button.</w:t>
       </w:r>
-      <w:bookmarkStart w:id="0" w:name="_GoBack"/>
-      <w:bookmarkEnd w:id="0"/>
     </w:p>
     <w:p>
       <w:pPr>
@@ -1829,6 +1827,392 @@
           <w:lang w:val="en-US"/>
         </w:rPr>
       </w:pPr>
+      <w:r>
+        <w:rPr>
+          <w:rFonts w:hint="default"/>
+          <w:b w:val="0"/>
+          <w:bCs w:val="0"/>
+          <w:sz w:val="24"/>
+          <w:szCs w:val="24"/>
+          <w:lang w:val="en-US"/>
+        </w:rPr>
+        <w:br w:type="page"/>
+      </w:r>
+    </w:p>
+    <w:p>
+      <w:pPr>
+        <w:rPr>
+          <w:rFonts w:hint="default"/>
+          <w:b/>
+          <w:bCs/>
+          <w:sz w:val="52"/>
+          <w:szCs w:val="52"/>
+          <w:lang w:val="en-US"/>
+        </w:rPr>
+      </w:pPr>
+      <w:r>
+        <w:rPr>
+          <w:rFonts w:hint="default"/>
+          <w:b/>
+          <w:bCs/>
+          <w:sz w:val="52"/>
+          <w:szCs w:val="52"/>
+          <w:lang w:val="en-US"/>
+        </w:rPr>
+        <w:t>—Letter Pop</w:t>
+      </w:r>
+    </w:p>
+    <w:p>
+      <w:r>
+        <w:drawing>
+          <wp:inline distT="0" distB="0" distL="114300" distR="114300">
+            <wp:extent cx="5266690" cy="3077845"/>
+            <wp:effectExtent l="0" t="0" r="6350" b="635"/>
+            <wp:docPr id="3" name="图片 1"/>
+            <wp:cNvGraphicFramePr>
+              <a:graphicFrameLocks xmlns:a="http://schemas.openxmlformats.org/drawingml/2006/main" noChangeAspect="1"/>
+            </wp:cNvGraphicFramePr>
+            <a:graphic xmlns:a="http://schemas.openxmlformats.org/drawingml/2006/main">
+              <a:graphicData uri="http://schemas.openxmlformats.org/drawingml/2006/picture">
+                <pic:pic xmlns:pic="http://schemas.openxmlformats.org/drawingml/2006/picture">
+                  <pic:nvPicPr>
+                    <pic:cNvPr id="3" name="图片 1"/>
+                    <pic:cNvPicPr>
+                      <a:picLocks noChangeAspect="1"/>
+                    </pic:cNvPicPr>
+                  </pic:nvPicPr>
+                  <pic:blipFill>
+                    <a:blip r:embed="rId9"/>
+                    <a:stretch>
+                      <a:fillRect/>
+                    </a:stretch>
+                  </pic:blipFill>
+                  <pic:spPr>
+                    <a:xfrm>
+                      <a:off x="0" y="0"/>
+                      <a:ext cx="5266690" cy="3077845"/>
+                    </a:xfrm>
+                    <a:prstGeom prst="rect">
+                      <a:avLst/>
+                    </a:prstGeom>
+                    <a:noFill/>
+                    <a:ln>
+                      <a:noFill/>
+                    </a:ln>
+                  </pic:spPr>
+                </pic:pic>
+              </a:graphicData>
+            </a:graphic>
+          </wp:inline>
+        </w:drawing>
+      </w:r>
+    </w:p>
+    <w:p>
+      <w:pPr>
+        <w:rPr>
+          <w:rFonts w:hint="default"/>
+          <w:lang w:val="en-US"/>
+        </w:rPr>
+      </w:pPr>
+      <w:r>
+        <w:rPr>
+          <w:rFonts w:hint="default"/>
+          <w:lang w:val="en-US"/>
+        </w:rPr>
+        <w:t xml:space="preserve">This is a simple letter recognition game. When you click on the circle, the letter will disappear. You can ask the student to find a letter and let them “pop” it on the board. </w:t>
+      </w:r>
+    </w:p>
+    <w:p>
+      <w:pPr>
+        <w:rPr>
+          <w:rFonts w:hint="default"/>
+          <w:lang w:val="en-US"/>
+        </w:rPr>
+      </w:pPr>
+    </w:p>
+    <w:p>
+      <w:pPr>
+        <w:rPr>
+          <w:rFonts w:hint="default"/>
+          <w:lang w:val="en-US"/>
+        </w:rPr>
+      </w:pPr>
+      <w:r>
+        <w:rPr>
+          <w:rFonts w:hint="default"/>
+          <w:lang w:val="en-US"/>
+        </w:rPr>
+        <w:t>To change which letters appear on the board, simply edit the text file in “resources/letter_pop” and put each letter on a new line. The program is case sensitive and will put up exactly what’s in the text file. So, for example, to get an uppercase and lowercase of A, S, D, and F, you’d need to create this list:</w:t>
+      </w:r>
+    </w:p>
+    <w:p>
+      <w:pPr>
+        <w:ind w:firstLine="420" w:firstLineChars="0"/>
+        <w:rPr>
+          <w:rFonts w:hint="default"/>
+          <w:b w:val="0"/>
+          <w:bCs w:val="0"/>
+          <w:sz w:val="24"/>
+          <w:szCs w:val="24"/>
+          <w:lang w:val="en-US"/>
+        </w:rPr>
+      </w:pPr>
+      <w:r>
+        <w:rPr>
+          <w:rFonts w:hint="default"/>
+          <w:b w:val="0"/>
+          <w:bCs w:val="0"/>
+          <w:sz w:val="24"/>
+          <w:szCs w:val="24"/>
+          <w:lang w:val="en-US"/>
+        </w:rPr>
+        <w:t>A</w:t>
+      </w:r>
+    </w:p>
+    <w:p>
+      <w:pPr>
+        <w:ind w:firstLine="420" w:firstLineChars="0"/>
+        <w:rPr>
+          <w:rFonts w:hint="default"/>
+          <w:b w:val="0"/>
+          <w:bCs w:val="0"/>
+          <w:sz w:val="24"/>
+          <w:szCs w:val="24"/>
+          <w:lang w:val="en-US"/>
+        </w:rPr>
+      </w:pPr>
+      <w:r>
+        <w:rPr>
+          <w:rFonts w:hint="default"/>
+          <w:b w:val="0"/>
+          <w:bCs w:val="0"/>
+          <w:sz w:val="24"/>
+          <w:szCs w:val="24"/>
+          <w:lang w:val="en-US"/>
+        </w:rPr>
+        <w:t>a</w:t>
+      </w:r>
+    </w:p>
+    <w:p>
+      <w:pPr>
+        <w:ind w:firstLine="420" w:firstLineChars="0"/>
+        <w:rPr>
+          <w:rFonts w:hint="default"/>
+          <w:b w:val="0"/>
+          <w:bCs w:val="0"/>
+          <w:sz w:val="24"/>
+          <w:szCs w:val="24"/>
+          <w:lang w:val="en-US"/>
+        </w:rPr>
+      </w:pPr>
+      <w:r>
+        <w:rPr>
+          <w:rFonts w:hint="default"/>
+          <w:b w:val="0"/>
+          <w:bCs w:val="0"/>
+          <w:sz w:val="24"/>
+          <w:szCs w:val="24"/>
+          <w:lang w:val="en-US"/>
+        </w:rPr>
+        <w:t>S</w:t>
+      </w:r>
+    </w:p>
+    <w:p>
+      <w:pPr>
+        <w:ind w:firstLine="420" w:firstLineChars="0"/>
+        <w:rPr>
+          <w:rFonts w:hint="default"/>
+          <w:b w:val="0"/>
+          <w:bCs w:val="0"/>
+          <w:sz w:val="24"/>
+          <w:szCs w:val="24"/>
+          <w:lang w:val="en-US"/>
+        </w:rPr>
+      </w:pPr>
+      <w:r>
+        <w:rPr>
+          <w:rFonts w:hint="default"/>
+          <w:b w:val="0"/>
+          <w:bCs w:val="0"/>
+          <w:sz w:val="24"/>
+          <w:szCs w:val="24"/>
+          <w:lang w:val="en-US"/>
+        </w:rPr>
+        <w:t>s</w:t>
+      </w:r>
+    </w:p>
+    <w:p>
+      <w:pPr>
+        <w:ind w:firstLine="420" w:firstLineChars="0"/>
+        <w:rPr>
+          <w:rFonts w:hint="default"/>
+          <w:b w:val="0"/>
+          <w:bCs w:val="0"/>
+          <w:sz w:val="24"/>
+          <w:szCs w:val="24"/>
+          <w:lang w:val="en-US"/>
+        </w:rPr>
+      </w:pPr>
+      <w:r>
+        <w:rPr>
+          <w:rFonts w:hint="default"/>
+          <w:b w:val="0"/>
+          <w:bCs w:val="0"/>
+          <w:sz w:val="24"/>
+          <w:szCs w:val="24"/>
+          <w:lang w:val="en-US"/>
+        </w:rPr>
+        <w:t>D</w:t>
+      </w:r>
+    </w:p>
+    <w:p>
+      <w:pPr>
+        <w:ind w:firstLine="420" w:firstLineChars="0"/>
+        <w:rPr>
+          <w:rFonts w:hint="default"/>
+          <w:b w:val="0"/>
+          <w:bCs w:val="0"/>
+          <w:sz w:val="24"/>
+          <w:szCs w:val="24"/>
+          <w:lang w:val="en-US"/>
+        </w:rPr>
+      </w:pPr>
+      <w:r>
+        <w:rPr>
+          <w:rFonts w:hint="default"/>
+          <w:b w:val="0"/>
+          <w:bCs w:val="0"/>
+          <w:sz w:val="24"/>
+          <w:szCs w:val="24"/>
+          <w:lang w:val="en-US"/>
+        </w:rPr>
+        <w:t>d</w:t>
+      </w:r>
+    </w:p>
+    <w:p>
+      <w:pPr>
+        <w:ind w:firstLine="420" w:firstLineChars="0"/>
+        <w:rPr>
+          <w:rFonts w:hint="default"/>
+          <w:b w:val="0"/>
+          <w:bCs w:val="0"/>
+          <w:sz w:val="24"/>
+          <w:szCs w:val="24"/>
+          <w:lang w:val="en-US"/>
+        </w:rPr>
+      </w:pPr>
+      <w:r>
+        <w:rPr>
+          <w:rFonts w:hint="default"/>
+          <w:b w:val="0"/>
+          <w:bCs w:val="0"/>
+          <w:sz w:val="24"/>
+          <w:szCs w:val="24"/>
+          <w:lang w:val="en-US"/>
+        </w:rPr>
+        <w:t>F</w:t>
+      </w:r>
+    </w:p>
+    <w:p>
+      <w:pPr>
+        <w:ind w:firstLine="420" w:firstLineChars="0"/>
+        <w:rPr>
+          <w:rFonts w:hint="default"/>
+          <w:b w:val="0"/>
+          <w:bCs w:val="0"/>
+          <w:sz w:val="24"/>
+          <w:szCs w:val="24"/>
+          <w:lang w:val="en-US"/>
+        </w:rPr>
+      </w:pPr>
+      <w:r>
+        <w:rPr>
+          <w:rFonts w:hint="default"/>
+          <w:b w:val="0"/>
+          <w:bCs w:val="0"/>
+          <w:sz w:val="24"/>
+          <w:szCs w:val="24"/>
+          <w:lang w:val="en-US"/>
+        </w:rPr>
+        <w:t>F</w:t>
+      </w:r>
+    </w:p>
+    <w:p>
+      <w:pPr>
+        <w:rPr>
+          <w:rFonts w:hint="default"/>
+          <w:b w:val="0"/>
+          <w:bCs w:val="0"/>
+          <w:sz w:val="24"/>
+          <w:szCs w:val="24"/>
+          <w:lang w:val="en-US"/>
+        </w:rPr>
+      </w:pPr>
+    </w:p>
+    <w:p>
+      <w:pPr>
+        <w:rPr>
+          <w:rFonts w:hint="default"/>
+          <w:b w:val="0"/>
+          <w:bCs w:val="0"/>
+          <w:sz w:val="24"/>
+          <w:szCs w:val="24"/>
+          <w:lang w:val="en-US"/>
+        </w:rPr>
+      </w:pPr>
+      <w:r>
+        <w:rPr>
+          <w:rFonts w:hint="default"/>
+          <w:b w:val="0"/>
+          <w:bCs w:val="0"/>
+          <w:sz w:val="24"/>
+          <w:szCs w:val="24"/>
+          <w:lang w:val="en-US"/>
+        </w:rPr>
+        <w:t>Note: When you resize the window, it will reset the circles. This makes it easy to generate a new set of “balloons” without needing to restart the program every time.</w:t>
+      </w:r>
+      <w:bookmarkStart w:id="0" w:name="_GoBack"/>
+      <w:bookmarkEnd w:id="0"/>
+    </w:p>
+    <w:p>
+      <w:pPr>
+        <w:rPr>
+          <w:rFonts w:hint="default"/>
+          <w:lang w:val="en-US"/>
+        </w:rPr>
+      </w:pPr>
+    </w:p>
+    <w:p>
+      <w:pPr>
+        <w:rPr>
+          <w:rFonts w:hint="default"/>
+          <w:lang w:val="en-US"/>
+        </w:rPr>
+      </w:pPr>
+    </w:p>
+    <w:p>
+      <w:pPr>
+        <w:rPr>
+          <w:rFonts w:hint="default"/>
+          <w:b w:val="0"/>
+          <w:bCs w:val="0"/>
+          <w:sz w:val="24"/>
+          <w:szCs w:val="24"/>
+          <w:lang w:val="en-US"/>
+        </w:rPr>
+      </w:pPr>
+    </w:p>
+    <w:p>
+      <w:pPr>
+        <w:rPr>
+          <w:rFonts w:hint="default"/>
+          <w:b w:val="0"/>
+          <w:bCs w:val="0"/>
+          <w:sz w:val="24"/>
+          <w:szCs w:val="24"/>
+          <w:lang w:val="en-US"/>
+        </w:rPr>
+      </w:pPr>
     </w:p>
     <w:p/>
     <w:p>
@@ -1889,7 +2273,7 @@
                     </pic:cNvPicPr>
                   </pic:nvPicPr>
                   <pic:blipFill>
-                    <a:blip r:embed="rId9"/>
+                    <a:blip r:embed="rId10"/>
                     <a:stretch>
                       <a:fillRect/>
                     </a:stretch>
@@ -2561,7 +2945,7 @@
                     </pic:cNvPicPr>
                   </pic:nvPicPr>
                   <pic:blipFill>
-                    <a:blip r:embed="rId10"/>
+                    <a:blip r:embed="rId11"/>
                     <a:stretch>
                       <a:fillRect/>
                     </a:stretch>
@@ -2662,16 +3046,6 @@
         </w:rPr>
         <w:t>Note: Sometimes the random letters will have duplicates. This is a known issue that shouldn’t affect class, unless you have smart students who like to point out mistakes.</w:t>
       </w:r>
-    </w:p>
-    <w:p>
-      <w:pPr>
-        <w:rPr>
-          <w:rFonts w:hint="default"/>
-          <w:sz w:val="24"/>
-          <w:szCs w:val="24"/>
-          <w:lang w:val="en-US"/>
-        </w:rPr>
-      </w:pPr>
     </w:p>
     <w:p>
       <w:pPr>

</xml_diff>